<commit_message>
line drawing code sample
</commit_message>
<xml_diff>
--- a/line-drawing/Line Drawing.docx
+++ b/line-drawing/Line Drawing.docx
@@ -48,6 +48,521 @@
     <w:p/>
     <w:p>
       <w:bookmarkStart w:id="0" w:name="_GoBack"/>
+      <w:bookmarkEnd w:id="0"/>
+      <w:r>
+        <w:rPr>
+          <w:noProof/>
+        </w:rPr>
+        <mc:AlternateContent>
+          <mc:Choice Requires="wps">
+            <w:drawing>
+              <wp:anchor distT="0" distB="0" distL="114300" distR="114300" simplePos="0" relativeHeight="251756544" behindDoc="0" locked="0" layoutInCell="1" allowOverlap="1" wp14:anchorId="331A8660" wp14:editId="1BA1E8EB">
+                <wp:simplePos x="0" y="0"/>
+                <wp:positionH relativeFrom="column">
+                  <wp:posOffset>1962820</wp:posOffset>
+                </wp:positionH>
+                <wp:positionV relativeFrom="paragraph">
+                  <wp:posOffset>2172736</wp:posOffset>
+                </wp:positionV>
+                <wp:extent cx="258052" cy="237482"/>
+                <wp:effectExtent l="0" t="0" r="0" b="0"/>
+                <wp:wrapNone/>
+                <wp:docPr id="98" name="Text Box 2"/>
+                <wp:cNvGraphicFramePr>
+                  <a:graphicFrameLocks xmlns:a="http://schemas.openxmlformats.org/drawingml/2006/main"/>
+                </wp:cNvGraphicFramePr>
+                <a:graphic xmlns:a="http://schemas.openxmlformats.org/drawingml/2006/main">
+                  <a:graphicData uri="http://schemas.microsoft.com/office/word/2010/wordprocessingShape">
+                    <wps:wsp>
+                      <wps:cNvSpPr txBox="1">
+                        <a:spLocks noChangeArrowheads="1"/>
+                      </wps:cNvSpPr>
+                      <wps:spPr bwMode="auto">
+                        <a:xfrm>
+                          <a:off x="0" y="0"/>
+                          <a:ext cx="258052" cy="237482"/>
+                        </a:xfrm>
+                        <a:prstGeom prst="rect">
+                          <a:avLst/>
+                        </a:prstGeom>
+                        <a:noFill/>
+                        <a:ln w="9525">
+                          <a:noFill/>
+                          <a:miter lim="800000"/>
+                          <a:headEnd/>
+                          <a:tailEnd/>
+                        </a:ln>
+                      </wps:spPr>
+                      <wps:txbx>
+                        <w:txbxContent>
+                          <w:p>
+                            <w:r>
+                              <w:t>6</w:t>
+                            </w:r>
+                          </w:p>
+                        </w:txbxContent>
+                      </wps:txbx>
+                      <wps:bodyPr rot="0" vert="horz" wrap="square" lIns="91440" tIns="45720" rIns="91440" bIns="45720" anchor="t" anchorCtr="0">
+                        <a:noAutofit/>
+                      </wps:bodyPr>
+                    </wps:wsp>
+                  </a:graphicData>
+                </a:graphic>
+                <wp14:sizeRelH relativeFrom="margin">
+                  <wp14:pctWidth>0</wp14:pctWidth>
+                </wp14:sizeRelH>
+                <wp14:sizeRelV relativeFrom="margin">
+                  <wp14:pctHeight>0</wp14:pctHeight>
+                </wp14:sizeRelV>
+              </wp:anchor>
+            </w:drawing>
+          </mc:Choice>
+          <mc:Fallback>
+            <w:pict>
+              <v:shapetype w14:anchorId="331A8660" id="_x0000_t202" coordsize="21600,21600" o:spt="202" path="m,l,21600r21600,l21600,xe">
+                <v:stroke joinstyle="miter"/>
+                <v:path gradientshapeok="t" o:connecttype="rect"/>
+              </v:shapetype>
+              <v:shape id="Text Box 2" o:spid="_x0000_s1026" type="#_x0000_t202" style="position:absolute;margin-left:154.55pt;margin-top:171.1pt;width:20.3pt;height:18.7pt;z-index:251756544;visibility:visible;mso-wrap-style:square;mso-width-percent:0;mso-height-percent:0;mso-wrap-distance-left:9pt;mso-wrap-distance-top:0;mso-wrap-distance-right:9pt;mso-wrap-distance-bottom:0;mso-position-horizontal:absolute;mso-position-horizontal-relative:text;mso-position-vertical:absolute;mso-position-vertical-relative:text;mso-width-percent:0;mso-height-percent:0;mso-width-relative:margin;mso-height-relative:margin;v-text-anchor:top" o:gfxdata="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" filled="f" stroked="f">
+                <v:textbox>
+                  <w:txbxContent>
+                    <w:p>
+                      <w:r>
+                        <w:t>6</w:t>
+                      </w:r>
+                    </w:p>
+                  </w:txbxContent>
+                </v:textbox>
+              </v:shape>
+            </w:pict>
+          </mc:Fallback>
+        </mc:AlternateContent>
+      </w:r>
+      <w:r>
+        <w:rPr>
+          <w:noProof/>
+        </w:rPr>
+        <mc:AlternateContent>
+          <mc:Choice Requires="wps">
+            <w:drawing>
+              <wp:anchor distT="0" distB="0" distL="114300" distR="114300" simplePos="0" relativeHeight="251754496" behindDoc="0" locked="0" layoutInCell="1" allowOverlap="1" wp14:anchorId="5DB2AA44" wp14:editId="2A3AD383">
+                <wp:simplePos x="0" y="0"/>
+                <wp:positionH relativeFrom="column">
+                  <wp:posOffset>1660256</wp:posOffset>
+                </wp:positionH>
+                <wp:positionV relativeFrom="paragraph">
+                  <wp:posOffset>2375325</wp:posOffset>
+                </wp:positionV>
+                <wp:extent cx="258052" cy="237482"/>
+                <wp:effectExtent l="0" t="0" r="0" b="0"/>
+                <wp:wrapNone/>
+                <wp:docPr id="15" name="Text Box 2"/>
+                <wp:cNvGraphicFramePr>
+                  <a:graphicFrameLocks xmlns:a="http://schemas.openxmlformats.org/drawingml/2006/main"/>
+                </wp:cNvGraphicFramePr>
+                <a:graphic xmlns:a="http://schemas.openxmlformats.org/drawingml/2006/main">
+                  <a:graphicData uri="http://schemas.microsoft.com/office/word/2010/wordprocessingShape">
+                    <wps:wsp>
+                      <wps:cNvSpPr txBox="1">
+                        <a:spLocks noChangeArrowheads="1"/>
+                      </wps:cNvSpPr>
+                      <wps:spPr bwMode="auto">
+                        <a:xfrm>
+                          <a:off x="0" y="0"/>
+                          <a:ext cx="258052" cy="237482"/>
+                        </a:xfrm>
+                        <a:prstGeom prst="rect">
+                          <a:avLst/>
+                        </a:prstGeom>
+                        <a:noFill/>
+                        <a:ln w="9525">
+                          <a:noFill/>
+                          <a:miter lim="800000"/>
+                          <a:headEnd/>
+                          <a:tailEnd/>
+                        </a:ln>
+                      </wps:spPr>
+                      <wps:txbx>
+                        <w:txbxContent>
+                          <w:p>
+                            <w:r>
+                              <w:t>5</w:t>
+                            </w:r>
+                          </w:p>
+                        </w:txbxContent>
+                      </wps:txbx>
+                      <wps:bodyPr rot="0" vert="horz" wrap="square" lIns="91440" tIns="45720" rIns="91440" bIns="45720" anchor="t" anchorCtr="0">
+                        <a:noAutofit/>
+                      </wps:bodyPr>
+                    </wps:wsp>
+                  </a:graphicData>
+                </a:graphic>
+                <wp14:sizeRelH relativeFrom="margin">
+                  <wp14:pctWidth>0</wp14:pctWidth>
+                </wp14:sizeRelH>
+                <wp14:sizeRelV relativeFrom="margin">
+                  <wp14:pctHeight>0</wp14:pctHeight>
+                </wp14:sizeRelV>
+              </wp:anchor>
+            </w:drawing>
+          </mc:Choice>
+          <mc:Fallback>
+            <w:pict>
+              <v:shape w14:anchorId="5DB2AA44" id="_x0000_s1027" type="#_x0000_t202" style="position:absolute;margin-left:130.75pt;margin-top:187.05pt;width:20.3pt;height:18.7pt;z-index:251754496;visibility:visible;mso-wrap-style:square;mso-width-percent:0;mso-height-percent:0;mso-wrap-distance-left:9pt;mso-wrap-distance-top:0;mso-wrap-distance-right:9pt;mso-wrap-distance-bottom:0;mso-position-horizontal:absolute;mso-position-horizontal-relative:text;mso-position-vertical:absolute;mso-position-vertical-relative:text;mso-width-percent:0;mso-height-percent:0;mso-width-relative:margin;mso-height-relative:margin;v-text-anchor:top" o:gfxdata="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" filled="f" stroked="f">
+                <v:textbox>
+                  <w:txbxContent>
+                    <w:p>
+                      <w:r>
+                        <w:t>5</w:t>
+                      </w:r>
+                    </w:p>
+                  </w:txbxContent>
+                </v:textbox>
+              </v:shape>
+            </w:pict>
+          </mc:Fallback>
+        </mc:AlternateContent>
+      </w:r>
+      <w:r>
+        <w:rPr>
+          <w:noProof/>
+        </w:rPr>
+        <mc:AlternateContent>
+          <mc:Choice Requires="wps">
+            <w:drawing>
+              <wp:anchor distT="0" distB="0" distL="114300" distR="114300" simplePos="0" relativeHeight="251752448" behindDoc="0" locked="0" layoutInCell="1" allowOverlap="1" wp14:anchorId="4E958957" wp14:editId="59C2ADC3">
+                <wp:simplePos x="0" y="0"/>
+                <wp:positionH relativeFrom="column">
+                  <wp:posOffset>1219746</wp:posOffset>
+                </wp:positionH>
+                <wp:positionV relativeFrom="paragraph">
+                  <wp:posOffset>2186496</wp:posOffset>
+                </wp:positionV>
+                <wp:extent cx="258052" cy="237482"/>
+                <wp:effectExtent l="0" t="0" r="0" b="0"/>
+                <wp:wrapNone/>
+                <wp:docPr id="14" name="Text Box 2"/>
+                <wp:cNvGraphicFramePr>
+                  <a:graphicFrameLocks xmlns:a="http://schemas.openxmlformats.org/drawingml/2006/main"/>
+                </wp:cNvGraphicFramePr>
+                <a:graphic xmlns:a="http://schemas.openxmlformats.org/drawingml/2006/main">
+                  <a:graphicData uri="http://schemas.microsoft.com/office/word/2010/wordprocessingShape">
+                    <wps:wsp>
+                      <wps:cNvSpPr txBox="1">
+                        <a:spLocks noChangeArrowheads="1"/>
+                      </wps:cNvSpPr>
+                      <wps:spPr bwMode="auto">
+                        <a:xfrm>
+                          <a:off x="0" y="0"/>
+                          <a:ext cx="258052" cy="237482"/>
+                        </a:xfrm>
+                        <a:prstGeom prst="rect">
+                          <a:avLst/>
+                        </a:prstGeom>
+                        <a:noFill/>
+                        <a:ln w="9525">
+                          <a:noFill/>
+                          <a:miter lim="800000"/>
+                          <a:headEnd/>
+                          <a:tailEnd/>
+                        </a:ln>
+                      </wps:spPr>
+                      <wps:txbx>
+                        <w:txbxContent>
+                          <w:p>
+                            <w:r>
+                              <w:t>4</w:t>
+                            </w:r>
+                          </w:p>
+                        </w:txbxContent>
+                      </wps:txbx>
+                      <wps:bodyPr rot="0" vert="horz" wrap="square" lIns="91440" tIns="45720" rIns="91440" bIns="45720" anchor="t" anchorCtr="0">
+                        <a:noAutofit/>
+                      </wps:bodyPr>
+                    </wps:wsp>
+                  </a:graphicData>
+                </a:graphic>
+                <wp14:sizeRelH relativeFrom="margin">
+                  <wp14:pctWidth>0</wp14:pctWidth>
+                </wp14:sizeRelH>
+                <wp14:sizeRelV relativeFrom="margin">
+                  <wp14:pctHeight>0</wp14:pctHeight>
+                </wp14:sizeRelV>
+              </wp:anchor>
+            </w:drawing>
+          </mc:Choice>
+          <mc:Fallback>
+            <w:pict>
+              <v:shape w14:anchorId="4E958957" id="_x0000_s1028" type="#_x0000_t202" style="position:absolute;margin-left:96.05pt;margin-top:172.15pt;width:20.3pt;height:18.7pt;z-index:251752448;visibility:visible;mso-wrap-style:square;mso-width-percent:0;mso-height-percent:0;mso-wrap-distance-left:9pt;mso-wrap-distance-top:0;mso-wrap-distance-right:9pt;mso-wrap-distance-bottom:0;mso-position-horizontal:absolute;mso-position-horizontal-relative:text;mso-position-vertical:absolute;mso-position-vertical-relative:text;mso-width-percent:0;mso-height-percent:0;mso-width-relative:margin;mso-height-relative:margin;v-text-anchor:top" o:gfxdata="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" filled="f" stroked="f">
+                <v:textbox>
+                  <w:txbxContent>
+                    <w:p>
+                      <w:r>
+                        <w:t>4</w:t>
+                      </w:r>
+                    </w:p>
+                  </w:txbxContent>
+                </v:textbox>
+              </v:shape>
+            </w:pict>
+          </mc:Fallback>
+        </mc:AlternateContent>
+      </w:r>
+      <w:r>
+        <w:rPr>
+          <w:noProof/>
+        </w:rPr>
+        <mc:AlternateContent>
+          <mc:Choice Requires="wps">
+            <w:drawing>
+              <wp:anchor distT="0" distB="0" distL="114300" distR="114300" simplePos="0" relativeHeight="251750400" behindDoc="0" locked="0" layoutInCell="1" allowOverlap="1" wp14:anchorId="2226F82D" wp14:editId="4C0B9EE1">
+                <wp:simplePos x="0" y="0"/>
+                <wp:positionH relativeFrom="column">
+                  <wp:posOffset>1057431</wp:posOffset>
+                </wp:positionH>
+                <wp:positionV relativeFrom="paragraph">
+                  <wp:posOffset>2371853</wp:posOffset>
+                </wp:positionV>
+                <wp:extent cx="258052" cy="237482"/>
+                <wp:effectExtent l="0" t="0" r="0" b="0"/>
+                <wp:wrapNone/>
+                <wp:docPr id="13" name="Text Box 2"/>
+                <wp:cNvGraphicFramePr>
+                  <a:graphicFrameLocks xmlns:a="http://schemas.openxmlformats.org/drawingml/2006/main"/>
+                </wp:cNvGraphicFramePr>
+                <a:graphic xmlns:a="http://schemas.openxmlformats.org/drawingml/2006/main">
+                  <a:graphicData uri="http://schemas.microsoft.com/office/word/2010/wordprocessingShape">
+                    <wps:wsp>
+                      <wps:cNvSpPr txBox="1">
+                        <a:spLocks noChangeArrowheads="1"/>
+                      </wps:cNvSpPr>
+                      <wps:spPr bwMode="auto">
+                        <a:xfrm>
+                          <a:off x="0" y="0"/>
+                          <a:ext cx="258052" cy="237482"/>
+                        </a:xfrm>
+                        <a:prstGeom prst="rect">
+                          <a:avLst/>
+                        </a:prstGeom>
+                        <a:noFill/>
+                        <a:ln w="9525">
+                          <a:noFill/>
+                          <a:miter lim="800000"/>
+                          <a:headEnd/>
+                          <a:tailEnd/>
+                        </a:ln>
+                      </wps:spPr>
+                      <wps:txbx>
+                        <w:txbxContent>
+                          <w:p>
+                            <w:r>
+                              <w:t>3</w:t>
+                            </w:r>
+                          </w:p>
+                        </w:txbxContent>
+                      </wps:txbx>
+                      <wps:bodyPr rot="0" vert="horz" wrap="square" lIns="91440" tIns="45720" rIns="91440" bIns="45720" anchor="t" anchorCtr="0">
+                        <a:noAutofit/>
+                      </wps:bodyPr>
+                    </wps:wsp>
+                  </a:graphicData>
+                </a:graphic>
+                <wp14:sizeRelH relativeFrom="margin">
+                  <wp14:pctWidth>0</wp14:pctWidth>
+                </wp14:sizeRelH>
+                <wp14:sizeRelV relativeFrom="margin">
+                  <wp14:pctHeight>0</wp14:pctHeight>
+                </wp14:sizeRelV>
+              </wp:anchor>
+            </w:drawing>
+          </mc:Choice>
+          <mc:Fallback>
+            <w:pict>
+              <v:shape w14:anchorId="2226F82D" id="_x0000_s1029" type="#_x0000_t202" style="position:absolute;margin-left:83.25pt;margin-top:186.75pt;width:20.3pt;height:18.7pt;z-index:251750400;visibility:visible;mso-wrap-style:square;mso-width-percent:0;mso-height-percent:0;mso-wrap-distance-left:9pt;mso-wrap-distance-top:0;mso-wrap-distance-right:9pt;mso-wrap-distance-bottom:0;mso-position-horizontal:absolute;mso-position-horizontal-relative:text;mso-position-vertical:absolute;mso-position-vertical-relative:text;mso-width-percent:0;mso-height-percent:0;mso-width-relative:margin;mso-height-relative:margin;v-text-anchor:top" o:gfxdata="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" filled="f" stroked="f">
+                <v:textbox>
+                  <w:txbxContent>
+                    <w:p>
+                      <w:r>
+                        <w:t>3</w:t>
+                      </w:r>
+                    </w:p>
+                  </w:txbxContent>
+                </v:textbox>
+              </v:shape>
+            </w:pict>
+          </mc:Fallback>
+        </mc:AlternateContent>
+      </w:r>
+      <w:r>
+        <w:rPr>
+          <w:noProof/>
+        </w:rPr>
+        <mc:AlternateContent>
+          <mc:Choice Requires="wps">
+            <w:drawing>
+              <wp:anchor distT="0" distB="0" distL="114300" distR="114300" simplePos="0" relativeHeight="251748352" behindDoc="0" locked="0" layoutInCell="1" allowOverlap="1" wp14:anchorId="74D0D10D" wp14:editId="09F0D763">
+                <wp:simplePos x="0" y="0"/>
+                <wp:positionH relativeFrom="column">
+                  <wp:posOffset>617045</wp:posOffset>
+                </wp:positionH>
+                <wp:positionV relativeFrom="paragraph">
+                  <wp:posOffset>2176002</wp:posOffset>
+                </wp:positionV>
+                <wp:extent cx="258052" cy="237482"/>
+                <wp:effectExtent l="0" t="0" r="0" b="0"/>
+                <wp:wrapNone/>
+                <wp:docPr id="12" name="Text Box 2"/>
+                <wp:cNvGraphicFramePr>
+                  <a:graphicFrameLocks xmlns:a="http://schemas.openxmlformats.org/drawingml/2006/main"/>
+                </wp:cNvGraphicFramePr>
+                <a:graphic xmlns:a="http://schemas.openxmlformats.org/drawingml/2006/main">
+                  <a:graphicData uri="http://schemas.microsoft.com/office/word/2010/wordprocessingShape">
+                    <wps:wsp>
+                      <wps:cNvSpPr txBox="1">
+                        <a:spLocks noChangeArrowheads="1"/>
+                      </wps:cNvSpPr>
+                      <wps:spPr bwMode="auto">
+                        <a:xfrm>
+                          <a:off x="0" y="0"/>
+                          <a:ext cx="258052" cy="237482"/>
+                        </a:xfrm>
+                        <a:prstGeom prst="rect">
+                          <a:avLst/>
+                        </a:prstGeom>
+                        <a:noFill/>
+                        <a:ln w="9525">
+                          <a:noFill/>
+                          <a:miter lim="800000"/>
+                          <a:headEnd/>
+                          <a:tailEnd/>
+                        </a:ln>
+                      </wps:spPr>
+                      <wps:txbx>
+                        <w:txbxContent>
+                          <w:p>
+                            <w:r>
+                              <w:t>1</w:t>
+                            </w:r>
+                          </w:p>
+                        </w:txbxContent>
+                      </wps:txbx>
+                      <wps:bodyPr rot="0" vert="horz" wrap="square" lIns="91440" tIns="45720" rIns="91440" bIns="45720" anchor="t" anchorCtr="0">
+                        <a:noAutofit/>
+                      </wps:bodyPr>
+                    </wps:wsp>
+                  </a:graphicData>
+                </a:graphic>
+                <wp14:sizeRelH relativeFrom="margin">
+                  <wp14:pctWidth>0</wp14:pctWidth>
+                </wp14:sizeRelH>
+                <wp14:sizeRelV relativeFrom="margin">
+                  <wp14:pctHeight>0</wp14:pctHeight>
+                </wp14:sizeRelV>
+              </wp:anchor>
+            </w:drawing>
+          </mc:Choice>
+          <mc:Fallback>
+            <w:pict>
+              <v:shape w14:anchorId="74D0D10D" id="_x0000_s1030" type="#_x0000_t202" style="position:absolute;margin-left:48.6pt;margin-top:171.35pt;width:20.3pt;height:18.7pt;z-index:251748352;visibility:visible;mso-wrap-style:square;mso-width-percent:0;mso-height-percent:0;mso-wrap-distance-left:9pt;mso-wrap-distance-top:0;mso-wrap-distance-right:9pt;mso-wrap-distance-bottom:0;mso-position-horizontal:absolute;mso-position-horizontal-relative:text;mso-position-vertical:absolute;mso-position-vertical-relative:text;mso-width-percent:0;mso-height-percent:0;mso-width-relative:margin;mso-height-relative:margin;v-text-anchor:top" o:gfxdata="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" filled="f" stroked="f">
+                <v:textbox>
+                  <w:txbxContent>
+                    <w:p>
+                      <w:r>
+                        <w:t>1</w:t>
+                      </w:r>
+                    </w:p>
+                  </w:txbxContent>
+                </v:textbox>
+              </v:shape>
+            </w:pict>
+          </mc:Fallback>
+        </mc:AlternateContent>
+      </w:r>
+      <w:r>
+        <w:rPr>
+          <w:noProof/>
+        </w:rPr>
+        <mc:AlternateContent>
+          <mc:Choice Requires="wps">
+            <w:drawing>
+              <wp:anchor distT="0" distB="0" distL="114300" distR="114300" simplePos="0" relativeHeight="251746304" behindDoc="0" locked="0" layoutInCell="1" allowOverlap="1" wp14:anchorId="62C4A377" wp14:editId="2CC00790">
+                <wp:simplePos x="0" y="0"/>
+                <wp:positionH relativeFrom="column">
+                  <wp:posOffset>302895</wp:posOffset>
+                </wp:positionH>
+                <wp:positionV relativeFrom="paragraph">
+                  <wp:posOffset>2372816</wp:posOffset>
+                </wp:positionV>
+                <wp:extent cx="258052" cy="237482"/>
+                <wp:effectExtent l="0" t="0" r="0" b="0"/>
+                <wp:wrapNone/>
+                <wp:docPr id="11" name="Text Box 2"/>
+                <wp:cNvGraphicFramePr>
+                  <a:graphicFrameLocks xmlns:a="http://schemas.openxmlformats.org/drawingml/2006/main"/>
+                </wp:cNvGraphicFramePr>
+                <a:graphic xmlns:a="http://schemas.openxmlformats.org/drawingml/2006/main">
+                  <a:graphicData uri="http://schemas.microsoft.com/office/word/2010/wordprocessingShape">
+                    <wps:wsp>
+                      <wps:cNvSpPr txBox="1">
+                        <a:spLocks noChangeArrowheads="1"/>
+                      </wps:cNvSpPr>
+                      <wps:spPr bwMode="auto">
+                        <a:xfrm>
+                          <a:off x="0" y="0"/>
+                          <a:ext cx="258052" cy="237482"/>
+                        </a:xfrm>
+                        <a:prstGeom prst="rect">
+                          <a:avLst/>
+                        </a:prstGeom>
+                        <a:noFill/>
+                        <a:ln w="9525">
+                          <a:noFill/>
+                          <a:miter lim="800000"/>
+                          <a:headEnd/>
+                          <a:tailEnd/>
+                        </a:ln>
+                      </wps:spPr>
+                      <wps:txbx>
+                        <w:txbxContent>
+                          <w:p>
+                            <w:r>
+                              <w:t>0</w:t>
+                            </w:r>
+                          </w:p>
+                        </w:txbxContent>
+                      </wps:txbx>
+                      <wps:bodyPr rot="0" vert="horz" wrap="square" lIns="91440" tIns="45720" rIns="91440" bIns="45720" anchor="t" anchorCtr="0">
+                        <a:noAutofit/>
+                      </wps:bodyPr>
+                    </wps:wsp>
+                  </a:graphicData>
+                </a:graphic>
+                <wp14:sizeRelH relativeFrom="margin">
+                  <wp14:pctWidth>0</wp14:pctWidth>
+                </wp14:sizeRelH>
+                <wp14:sizeRelV relativeFrom="margin">
+                  <wp14:pctHeight>0</wp14:pctHeight>
+                </wp14:sizeRelV>
+              </wp:anchor>
+            </w:drawing>
+          </mc:Choice>
+          <mc:Fallback>
+            <w:pict>
+              <v:shape w14:anchorId="62C4A377" id="_x0000_s1031" type="#_x0000_t202" style="position:absolute;margin-left:23.85pt;margin-top:186.85pt;width:20.3pt;height:18.7pt;z-index:251746304;visibility:visible;mso-wrap-style:square;mso-width-percent:0;mso-height-percent:0;mso-wrap-distance-left:9pt;mso-wrap-distance-top:0;mso-wrap-distance-right:9pt;mso-wrap-distance-bottom:0;mso-position-horizontal:absolute;mso-position-horizontal-relative:text;mso-position-vertical:absolute;mso-position-vertical-relative:text;mso-width-percent:0;mso-height-percent:0;mso-width-relative:margin;mso-height-relative:margin;v-text-anchor:top" o:gfxdata="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" filled="f" stroked="f">
+                <v:textbox>
+                  <w:txbxContent>
+                    <w:p>
+                      <w:r>
+                        <w:t>0</w:t>
+                      </w:r>
+                    </w:p>
+                  </w:txbxContent>
+                </v:textbox>
+              </v:shape>
+            </w:pict>
+          </mc:Fallback>
+        </mc:AlternateContent>
+      </w:r>
       <w:r>
         <w:rPr>
           <w:noProof/>
@@ -55,7 +570,728 @@
         <mc:AlternateContent>
           <mc:Choice Requires="wpg">
             <w:drawing>
-              <wp:anchor distT="0" distB="0" distL="114300" distR="114300" simplePos="0" relativeHeight="251744256" behindDoc="0" locked="0" layoutInCell="1" allowOverlap="1" wp14:anchorId="67CE5A69" wp14:editId="726F68F3">
+              <wp:anchor distT="0" distB="0" distL="114300" distR="114300" simplePos="0" relativeHeight="251643904" behindDoc="0" locked="0" layoutInCell="1" allowOverlap="1" wp14:anchorId="781F8083" wp14:editId="6B922B3B">
+                <wp:simplePos x="0" y="0"/>
+                <wp:positionH relativeFrom="column">
+                  <wp:posOffset>129026</wp:posOffset>
+                </wp:positionH>
+                <wp:positionV relativeFrom="paragraph">
+                  <wp:posOffset>2195826</wp:posOffset>
+                </wp:positionV>
+                <wp:extent cx="2272648" cy="415122"/>
+                <wp:effectExtent l="57150" t="57150" r="71120" b="61595"/>
+                <wp:wrapNone/>
+                <wp:docPr id="30" name="Group 30"/>
+                <wp:cNvGraphicFramePr/>
+                <a:graphic xmlns:a="http://schemas.openxmlformats.org/drawingml/2006/main">
+                  <a:graphicData uri="http://schemas.microsoft.com/office/word/2010/wordprocessingGroup">
+                    <wpg:wgp>
+                      <wpg:cNvGrpSpPr/>
+                      <wpg:grpSpPr>
+                        <a:xfrm>
+                          <a:off x="0" y="0"/>
+                          <a:ext cx="2272648" cy="415122"/>
+                          <a:chOff x="0" y="0"/>
+                          <a:chExt cx="2273236" cy="415290"/>
+                        </a:xfrm>
+                      </wpg:grpSpPr>
+                      <wpg:grpSp>
+                        <wpg:cNvPr id="31" name="Group 31"/>
+                        <wpg:cNvGrpSpPr/>
+                        <wpg:grpSpPr>
+                          <a:xfrm>
+                            <a:off x="0" y="0"/>
+                            <a:ext cx="2273236" cy="205991"/>
+                            <a:chOff x="0" y="0"/>
+                            <a:chExt cx="2273236" cy="205991"/>
+                          </a:xfrm>
+                        </wpg:grpSpPr>
+                        <wps:wsp>
+                          <wps:cNvPr id="32" name="Straight Connector 32"/>
+                          <wps:cNvCnPr/>
+                          <wps:spPr>
+                            <a:xfrm>
+                              <a:off x="0" y="0"/>
+                              <a:ext cx="895350" cy="0"/>
+                            </a:xfrm>
+                            <a:prstGeom prst="line">
+                              <a:avLst/>
+                            </a:prstGeom>
+                            <a:ln w="38100" cap="rnd">
+                              <a:solidFill>
+                                <a:schemeClr val="accent6"/>
+                              </a:solidFill>
+                              <a:miter lim="800000"/>
+                              <a:headEnd type="oval"/>
+                              <a:tailEnd type="oval"/>
+                            </a:ln>
+                          </wps:spPr>
+                          <wps:style>
+                            <a:lnRef idx="1">
+                              <a:schemeClr val="accent1"/>
+                            </a:lnRef>
+                            <a:fillRef idx="0">
+                              <a:schemeClr val="accent1"/>
+                            </a:fillRef>
+                            <a:effectRef idx="0">
+                              <a:schemeClr val="accent1"/>
+                            </a:effectRef>
+                            <a:fontRef idx="minor">
+                              <a:schemeClr val="tx1"/>
+                            </a:fontRef>
+                          </wps:style>
+                          <wps:bodyPr/>
+                        </wps:wsp>
+                        <wps:wsp>
+                          <wps:cNvPr id="33" name="Straight Connector 33"/>
+                          <wps:cNvCnPr/>
+                          <wps:spPr>
+                            <a:xfrm>
+                              <a:off x="1371255" y="0"/>
+                              <a:ext cx="901410" cy="0"/>
+                            </a:xfrm>
+                            <a:prstGeom prst="line">
+                              <a:avLst/>
+                            </a:prstGeom>
+                            <a:ln w="38100" cap="rnd">
+                              <a:solidFill>
+                                <a:schemeClr val="accent6"/>
+                              </a:solidFill>
+                              <a:miter lim="800000"/>
+                              <a:headEnd type="oval"/>
+                              <a:tailEnd type="oval"/>
+                            </a:ln>
+                          </wps:spPr>
+                          <wps:style>
+                            <a:lnRef idx="1">
+                              <a:schemeClr val="accent1"/>
+                            </a:lnRef>
+                            <a:fillRef idx="0">
+                              <a:schemeClr val="accent1"/>
+                            </a:fillRef>
+                            <a:effectRef idx="0">
+                              <a:schemeClr val="accent1"/>
+                            </a:effectRef>
+                            <a:fontRef idx="minor">
+                              <a:schemeClr val="tx1"/>
+                            </a:fontRef>
+                          </wps:style>
+                          <wps:bodyPr/>
+                        </wps:wsp>
+                        <wps:wsp>
+                          <wps:cNvPr id="38" name="Straight Connector 38"/>
+                          <wps:cNvCnPr/>
+                          <wps:spPr>
+                            <a:xfrm>
+                              <a:off x="895350" y="0"/>
+                              <a:ext cx="476250" cy="0"/>
+                            </a:xfrm>
+                            <a:prstGeom prst="line">
+                              <a:avLst/>
+                            </a:prstGeom>
+                            <a:ln w="38100" cap="rnd">
+                              <a:solidFill>
+                                <a:schemeClr val="accent6"/>
+                              </a:solidFill>
+                              <a:miter lim="800000"/>
+                              <a:headEnd type="oval"/>
+                              <a:tailEnd type="oval"/>
+                            </a:ln>
+                          </wps:spPr>
+                          <wps:style>
+                            <a:lnRef idx="1">
+                              <a:schemeClr val="accent1"/>
+                            </a:lnRef>
+                            <a:fillRef idx="0">
+                              <a:schemeClr val="accent1"/>
+                            </a:fillRef>
+                            <a:effectRef idx="0">
+                              <a:schemeClr val="accent1"/>
+                            </a:effectRef>
+                            <a:fontRef idx="minor">
+                              <a:schemeClr val="tx1"/>
+                            </a:fontRef>
+                          </wps:style>
+                          <wps:bodyPr/>
+                        </wps:wsp>
+                        <wps:wsp>
+                          <wps:cNvPr id="62" name="Straight Connector 62"/>
+                          <wps:cNvCnPr/>
+                          <wps:spPr>
+                            <a:xfrm>
+                              <a:off x="0" y="205991"/>
+                              <a:ext cx="1120673" cy="0"/>
+                            </a:xfrm>
+                            <a:prstGeom prst="line">
+                              <a:avLst/>
+                            </a:prstGeom>
+                            <a:ln w="38100" cap="rnd">
+                              <a:solidFill>
+                                <a:schemeClr val="accent1"/>
+                              </a:solidFill>
+                              <a:miter lim="800000"/>
+                              <a:headEnd type="oval"/>
+                              <a:tailEnd type="oval"/>
+                            </a:ln>
+                          </wps:spPr>
+                          <wps:style>
+                            <a:lnRef idx="1">
+                              <a:schemeClr val="accent1"/>
+                            </a:lnRef>
+                            <a:fillRef idx="0">
+                              <a:schemeClr val="accent1"/>
+                            </a:fillRef>
+                            <a:effectRef idx="0">
+                              <a:schemeClr val="accent1"/>
+                            </a:effectRef>
+                            <a:fontRef idx="minor">
+                              <a:schemeClr val="tx1"/>
+                            </a:fontRef>
+                          </wps:style>
+                          <wps:bodyPr/>
+                        </wps:wsp>
+                        <wps:wsp>
+                          <wps:cNvPr id="63" name="Straight Connector 63"/>
+                          <wps:cNvCnPr/>
+                          <wps:spPr>
+                            <a:xfrm>
+                              <a:off x="1125698" y="205990"/>
+                              <a:ext cx="1147538" cy="0"/>
+                            </a:xfrm>
+                            <a:prstGeom prst="line">
+                              <a:avLst/>
+                            </a:prstGeom>
+                            <a:ln w="38100" cap="rnd">
+                              <a:solidFill>
+                                <a:schemeClr val="accent1"/>
+                              </a:solidFill>
+                              <a:miter lim="800000"/>
+                              <a:headEnd type="oval"/>
+                              <a:tailEnd type="oval"/>
+                            </a:ln>
+                          </wps:spPr>
+                          <wps:style>
+                            <a:lnRef idx="1">
+                              <a:schemeClr val="accent1"/>
+                            </a:lnRef>
+                            <a:fillRef idx="0">
+                              <a:schemeClr val="accent1"/>
+                            </a:fillRef>
+                            <a:effectRef idx="0">
+                              <a:schemeClr val="accent1"/>
+                            </a:effectRef>
+                            <a:fontRef idx="minor">
+                              <a:schemeClr val="tx1"/>
+                            </a:fontRef>
+                          </wps:style>
+                          <wps:bodyPr/>
+                        </wps:wsp>
+                      </wpg:grpSp>
+                      <wpg:grpSp>
+                        <wpg:cNvPr id="34" name="Group 34"/>
+                        <wpg:cNvGrpSpPr/>
+                        <wpg:grpSpPr>
+                          <a:xfrm>
+                            <a:off x="0" y="0"/>
+                            <a:ext cx="2273236" cy="415290"/>
+                            <a:chOff x="0" y="-133350"/>
+                            <a:chExt cx="2273236" cy="415290"/>
+                          </a:xfrm>
+                        </wpg:grpSpPr>
+                        <wps:wsp>
+                          <wps:cNvPr id="35" name="Straight Connector 35"/>
+                          <wps:cNvCnPr/>
+                          <wps:spPr>
+                            <a:xfrm>
+                              <a:off x="0" y="281940"/>
+                              <a:ext cx="895350" cy="0"/>
+                            </a:xfrm>
+                            <a:prstGeom prst="line">
+                              <a:avLst/>
+                            </a:prstGeom>
+                            <a:ln w="38100" cap="rnd">
+                              <a:solidFill>
+                                <a:schemeClr val="accent2"/>
+                              </a:solidFill>
+                              <a:miter lim="800000"/>
+                              <a:headEnd type="oval"/>
+                              <a:tailEnd type="oval"/>
+                            </a:ln>
+                          </wps:spPr>
+                          <wps:style>
+                            <a:lnRef idx="1">
+                              <a:schemeClr val="accent1"/>
+                            </a:lnRef>
+                            <a:fillRef idx="0">
+                              <a:schemeClr val="accent1"/>
+                            </a:fillRef>
+                            <a:effectRef idx="0">
+                              <a:schemeClr val="accent1"/>
+                            </a:effectRef>
+                            <a:fontRef idx="minor">
+                              <a:schemeClr val="tx1"/>
+                            </a:fontRef>
+                          </wps:style>
+                          <wps:bodyPr/>
+                        </wps:wsp>
+                        <wps:wsp>
+                          <wps:cNvPr id="36" name="Straight Connector 36"/>
+                          <wps:cNvCnPr/>
+                          <wps:spPr>
+                            <a:xfrm>
+                              <a:off x="1371600" y="281940"/>
+                              <a:ext cx="895350" cy="0"/>
+                            </a:xfrm>
+                            <a:prstGeom prst="line">
+                              <a:avLst/>
+                            </a:prstGeom>
+                            <a:ln w="38100" cap="rnd">
+                              <a:solidFill>
+                                <a:schemeClr val="accent2"/>
+                              </a:solidFill>
+                              <a:miter lim="800000"/>
+                              <a:headEnd type="oval"/>
+                              <a:tailEnd type="oval"/>
+                            </a:ln>
+                          </wps:spPr>
+                          <wps:style>
+                            <a:lnRef idx="1">
+                              <a:schemeClr val="accent1"/>
+                            </a:lnRef>
+                            <a:fillRef idx="0">
+                              <a:schemeClr val="accent1"/>
+                            </a:fillRef>
+                            <a:effectRef idx="0">
+                              <a:schemeClr val="accent1"/>
+                            </a:effectRef>
+                            <a:fontRef idx="minor">
+                              <a:schemeClr val="tx1"/>
+                            </a:fontRef>
+                          </wps:style>
+                          <wps:bodyPr/>
+                        </wps:wsp>
+                        <wps:wsp>
+                          <wps:cNvPr id="39" name="Straight Connector 39"/>
+                          <wps:cNvCnPr/>
+                          <wps:spPr>
+                            <a:xfrm>
+                              <a:off x="895350" y="281940"/>
+                              <a:ext cx="476250" cy="0"/>
+                            </a:xfrm>
+                            <a:prstGeom prst="line">
+                              <a:avLst/>
+                            </a:prstGeom>
+                            <a:ln w="38100" cap="rnd">
+                              <a:solidFill>
+                                <a:schemeClr val="accent2"/>
+                              </a:solidFill>
+                              <a:miter lim="800000"/>
+                              <a:headEnd type="oval"/>
+                              <a:tailEnd type="oval"/>
+                            </a:ln>
+                          </wps:spPr>
+                          <wps:style>
+                            <a:lnRef idx="1">
+                              <a:schemeClr val="accent1"/>
+                            </a:lnRef>
+                            <a:fillRef idx="0">
+                              <a:schemeClr val="accent1"/>
+                            </a:fillRef>
+                            <a:effectRef idx="0">
+                              <a:schemeClr val="accent1"/>
+                            </a:effectRef>
+                            <a:fontRef idx="minor">
+                              <a:schemeClr val="tx1"/>
+                            </a:fontRef>
+                          </wps:style>
+                          <wps:bodyPr/>
+                        </wps:wsp>
+                        <wps:wsp>
+                          <wps:cNvPr id="40" name="Straight Connector 40"/>
+                          <wps:cNvCnPr/>
+                          <wps:spPr>
+                            <a:xfrm flipV="1">
+                              <a:off x="0" y="-133350"/>
+                              <a:ext cx="0" cy="415290"/>
+                            </a:xfrm>
+                            <a:prstGeom prst="line">
+                              <a:avLst/>
+                            </a:prstGeom>
+                            <a:ln w="38100" cap="rnd">
+                              <a:gradFill>
+                                <a:gsLst>
+                                  <a:gs pos="0">
+                                    <a:schemeClr val="accent2"/>
+                                  </a:gs>
+                                  <a:gs pos="100000">
+                                    <a:schemeClr val="accent6"/>
+                                  </a:gs>
+                                </a:gsLst>
+                                <a:lin ang="5400000" scaled="1"/>
+                              </a:gradFill>
+                              <a:miter lim="800000"/>
+                              <a:headEnd type="oval"/>
+                              <a:tailEnd type="oval"/>
+                            </a:ln>
+                          </wps:spPr>
+                          <wps:style>
+                            <a:lnRef idx="1">
+                              <a:schemeClr val="accent1"/>
+                            </a:lnRef>
+                            <a:fillRef idx="0">
+                              <a:schemeClr val="accent1"/>
+                            </a:fillRef>
+                            <a:effectRef idx="0">
+                              <a:schemeClr val="accent1"/>
+                            </a:effectRef>
+                            <a:fontRef idx="minor">
+                              <a:schemeClr val="tx1"/>
+                            </a:fontRef>
+                          </wps:style>
+                          <wps:bodyPr/>
+                        </wps:wsp>
+                        <wps:wsp>
+                          <wps:cNvPr id="41" name="Straight Connector 41"/>
+                          <wps:cNvCnPr/>
+                          <wps:spPr>
+                            <a:xfrm flipH="1" flipV="1">
+                              <a:off x="0" y="-133350"/>
+                              <a:ext cx="895350" cy="415290"/>
+                            </a:xfrm>
+                            <a:prstGeom prst="line">
+                              <a:avLst/>
+                            </a:prstGeom>
+                            <a:ln w="38100" cap="rnd">
+                              <a:gradFill>
+                                <a:gsLst>
+                                  <a:gs pos="0">
+                                    <a:schemeClr val="accent2"/>
+                                  </a:gs>
+                                  <a:gs pos="100000">
+                                    <a:schemeClr val="accent6"/>
+                                  </a:gs>
+                                </a:gsLst>
+                                <a:lin ang="5400000" scaled="1"/>
+                              </a:gradFill>
+                              <a:miter lim="800000"/>
+                              <a:headEnd type="oval"/>
+                              <a:tailEnd type="oval"/>
+                            </a:ln>
+                          </wps:spPr>
+                          <wps:style>
+                            <a:lnRef idx="1">
+                              <a:schemeClr val="accent1"/>
+                            </a:lnRef>
+                            <a:fillRef idx="0">
+                              <a:schemeClr val="accent1"/>
+                            </a:fillRef>
+                            <a:effectRef idx="0">
+                              <a:schemeClr val="accent1"/>
+                            </a:effectRef>
+                            <a:fontRef idx="minor">
+                              <a:schemeClr val="tx1"/>
+                            </a:fontRef>
+                          </wps:style>
+                          <wps:bodyPr/>
+                        </wps:wsp>
+                        <wps:wsp>
+                          <wps:cNvPr id="42" name="Straight Connector 42"/>
+                          <wps:cNvCnPr/>
+                          <wps:spPr>
+                            <a:xfrm flipV="1">
+                              <a:off x="895350" y="-133350"/>
+                              <a:ext cx="0" cy="415290"/>
+                            </a:xfrm>
+                            <a:prstGeom prst="line">
+                              <a:avLst/>
+                            </a:prstGeom>
+                            <a:ln w="38100" cap="rnd">
+                              <a:gradFill>
+                                <a:gsLst>
+                                  <a:gs pos="0">
+                                    <a:schemeClr val="accent2"/>
+                                  </a:gs>
+                                  <a:gs pos="100000">
+                                    <a:schemeClr val="accent6"/>
+                                  </a:gs>
+                                </a:gsLst>
+                                <a:lin ang="5400000" scaled="1"/>
+                              </a:gradFill>
+                              <a:miter lim="800000"/>
+                              <a:headEnd type="oval"/>
+                              <a:tailEnd type="oval"/>
+                            </a:ln>
+                          </wps:spPr>
+                          <wps:style>
+                            <a:lnRef idx="1">
+                              <a:schemeClr val="accent1"/>
+                            </a:lnRef>
+                            <a:fillRef idx="0">
+                              <a:schemeClr val="accent1"/>
+                            </a:fillRef>
+                            <a:effectRef idx="0">
+                              <a:schemeClr val="accent1"/>
+                            </a:effectRef>
+                            <a:fontRef idx="minor">
+                              <a:schemeClr val="tx1"/>
+                            </a:fontRef>
+                          </wps:style>
+                          <wps:bodyPr/>
+                        </wps:wsp>
+                        <wps:wsp>
+                          <wps:cNvPr id="43" name="Straight Connector 43"/>
+                          <wps:cNvCnPr/>
+                          <wps:spPr>
+                            <a:xfrm flipH="1" flipV="1">
+                              <a:off x="900949" y="-127220"/>
+                              <a:ext cx="466469" cy="408692"/>
+                            </a:xfrm>
+                            <a:prstGeom prst="line">
+                              <a:avLst/>
+                            </a:prstGeom>
+                            <a:ln w="38100" cap="rnd">
+                              <a:gradFill>
+                                <a:gsLst>
+                                  <a:gs pos="0">
+                                    <a:schemeClr val="accent2"/>
+                                  </a:gs>
+                                  <a:gs pos="100000">
+                                    <a:schemeClr val="accent6"/>
+                                  </a:gs>
+                                </a:gsLst>
+                                <a:lin ang="5400000" scaled="1"/>
+                              </a:gradFill>
+                              <a:miter lim="800000"/>
+                              <a:headEnd type="oval"/>
+                              <a:tailEnd type="oval"/>
+                            </a:ln>
+                          </wps:spPr>
+                          <wps:style>
+                            <a:lnRef idx="1">
+                              <a:schemeClr val="accent1"/>
+                            </a:lnRef>
+                            <a:fillRef idx="0">
+                              <a:schemeClr val="accent1"/>
+                            </a:fillRef>
+                            <a:effectRef idx="0">
+                              <a:schemeClr val="accent1"/>
+                            </a:effectRef>
+                            <a:fontRef idx="minor">
+                              <a:schemeClr val="tx1"/>
+                            </a:fontRef>
+                          </wps:style>
+                          <wps:bodyPr/>
+                        </wps:wsp>
+                        <wps:wsp>
+                          <wps:cNvPr id="44" name="Straight Connector 44"/>
+                          <wps:cNvCnPr/>
+                          <wps:spPr>
+                            <a:xfrm flipV="1">
+                              <a:off x="1367790" y="-133350"/>
+                              <a:ext cx="0" cy="415290"/>
+                            </a:xfrm>
+                            <a:prstGeom prst="line">
+                              <a:avLst/>
+                            </a:prstGeom>
+                            <a:ln w="38100" cap="rnd">
+                              <a:gradFill>
+                                <a:gsLst>
+                                  <a:gs pos="0">
+                                    <a:schemeClr val="accent2"/>
+                                  </a:gs>
+                                  <a:gs pos="100000">
+                                    <a:schemeClr val="accent6"/>
+                                  </a:gs>
+                                </a:gsLst>
+                                <a:lin ang="5400000" scaled="1"/>
+                              </a:gradFill>
+                              <a:miter lim="800000"/>
+                              <a:headEnd type="oval"/>
+                              <a:tailEnd type="oval"/>
+                            </a:ln>
+                          </wps:spPr>
+                          <wps:style>
+                            <a:lnRef idx="1">
+                              <a:schemeClr val="accent1"/>
+                            </a:lnRef>
+                            <a:fillRef idx="0">
+                              <a:schemeClr val="accent1"/>
+                            </a:fillRef>
+                            <a:effectRef idx="0">
+                              <a:schemeClr val="accent1"/>
+                            </a:effectRef>
+                            <a:fontRef idx="minor">
+                              <a:schemeClr val="tx1"/>
+                            </a:fontRef>
+                          </wps:style>
+                          <wps:bodyPr/>
+                        </wps:wsp>
+                        <wps:wsp>
+                          <wps:cNvPr id="45" name="Straight Connector 45"/>
+                          <wps:cNvCnPr/>
+                          <wps:spPr>
+                            <a:xfrm flipH="1" flipV="1">
+                              <a:off x="1370856" y="-133349"/>
+                              <a:ext cx="895478" cy="414822"/>
+                            </a:xfrm>
+                            <a:prstGeom prst="line">
+                              <a:avLst/>
+                            </a:prstGeom>
+                            <a:ln w="38100" cap="rnd">
+                              <a:gradFill>
+                                <a:gsLst>
+                                  <a:gs pos="0">
+                                    <a:schemeClr val="accent2"/>
+                                  </a:gs>
+                                  <a:gs pos="100000">
+                                    <a:schemeClr val="accent6"/>
+                                  </a:gs>
+                                </a:gsLst>
+                                <a:lin ang="5400000" scaled="1"/>
+                              </a:gradFill>
+                              <a:miter lim="800000"/>
+                              <a:headEnd type="oval"/>
+                              <a:tailEnd type="oval"/>
+                            </a:ln>
+                          </wps:spPr>
+                          <wps:style>
+                            <a:lnRef idx="1">
+                              <a:schemeClr val="accent1"/>
+                            </a:lnRef>
+                            <a:fillRef idx="0">
+                              <a:schemeClr val="accent1"/>
+                            </a:fillRef>
+                            <a:effectRef idx="0">
+                              <a:schemeClr val="accent1"/>
+                            </a:effectRef>
+                            <a:fontRef idx="minor">
+                              <a:schemeClr val="tx1"/>
+                            </a:fontRef>
+                          </wps:style>
+                          <wps:bodyPr/>
+                        </wps:wsp>
+                        <wps:wsp>
+                          <wps:cNvPr id="46" name="Straight Connector 46"/>
+                          <wps:cNvCnPr/>
+                          <wps:spPr>
+                            <a:xfrm flipV="1">
+                              <a:off x="2273236" y="-133350"/>
+                              <a:ext cx="0" cy="415290"/>
+                            </a:xfrm>
+                            <a:prstGeom prst="line">
+                              <a:avLst/>
+                            </a:prstGeom>
+                            <a:ln w="38100" cap="rnd">
+                              <a:gradFill>
+                                <a:gsLst>
+                                  <a:gs pos="0">
+                                    <a:schemeClr val="accent2"/>
+                                  </a:gs>
+                                  <a:gs pos="100000">
+                                    <a:schemeClr val="accent6"/>
+                                  </a:gs>
+                                </a:gsLst>
+                                <a:lin ang="5400000" scaled="1"/>
+                              </a:gradFill>
+                              <a:miter lim="800000"/>
+                              <a:headEnd type="oval"/>
+                              <a:tailEnd type="oval"/>
+                            </a:ln>
+                          </wps:spPr>
+                          <wps:style>
+                            <a:lnRef idx="1">
+                              <a:schemeClr val="accent1"/>
+                            </a:lnRef>
+                            <a:fillRef idx="0">
+                              <a:schemeClr val="accent1"/>
+                            </a:fillRef>
+                            <a:effectRef idx="0">
+                              <a:schemeClr val="accent1"/>
+                            </a:effectRef>
+                            <a:fontRef idx="minor">
+                              <a:schemeClr val="tx1"/>
+                            </a:fontRef>
+                          </wps:style>
+                          <wps:bodyPr/>
+                        </wps:wsp>
+                      </wpg:grpSp>
+                    </wpg:wgp>
+                  </a:graphicData>
+                </a:graphic>
+                <wp14:sizeRelH relativeFrom="margin">
+                  <wp14:pctWidth>0</wp14:pctWidth>
+                </wp14:sizeRelH>
+                <wp14:sizeRelV relativeFrom="margin">
+                  <wp14:pctHeight>0</wp14:pctHeight>
+                </wp14:sizeRelV>
+              </wp:anchor>
+            </w:drawing>
+          </mc:Choice>
+          <mc:Fallback>
+            <w:pict>
+              <v:group w14:anchorId="2FD11D84" id="Group 30" o:spid="_x0000_s1026" style="position:absolute;margin-left:10.15pt;margin-top:172.9pt;width:178.95pt;height:32.7pt;z-index:251643904;mso-width-relative:margin;mso-height-relative:margin" coordsize="22732,4152" o:gfxdata="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">
+                <v:group id="Group 31" o:spid="_x0000_s1027" style="position:absolute;width:22732;height:2059" coordsize="22732,2059" o:gfxdata="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">
+                  <v:line id="Straight Connector 32" o:spid="_x0000_s1028" style="position:absolute;visibility:visible;mso-wrap-style:square" from="0,0" to="8953,0" o:connectortype="straight" o:gfxdata="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" strokecolor="#70ad47 [3209]" strokeweight="3pt">
+                    <v:stroke startarrow="oval" endarrow="oval" joinstyle="miter" endcap="round"/>
+                  </v:line>
+                  <v:line id="Straight Connector 33" o:spid="_x0000_s1029" style="position:absolute;visibility:visible;mso-wrap-style:square" from="13712,0" to="22726,0" o:connectortype="straight" o:gfxdata="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" strokecolor="#70ad47 [3209]" strokeweight="3pt">
+                    <v:stroke startarrow="oval" endarrow="oval" joinstyle="miter" endcap="round"/>
+                  </v:line>
+                  <v:line id="Straight Connector 38" o:spid="_x0000_s1030" style="position:absolute;visibility:visible;mso-wrap-style:square" from="8953,0" to="13716,0" o:connectortype="straight" o:gfxdata="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" strokecolor="#70ad47 [3209]" strokeweight="3pt">
+                    <v:stroke startarrow="oval" endarrow="oval" joinstyle="miter" endcap="round"/>
+                  </v:line>
+                  <v:line id="Straight Connector 62" o:spid="_x0000_s1031" style="position:absolute;visibility:visible;mso-wrap-style:square" from="0,2059" to="11206,2059" o:connectortype="straight" o:gfxdata="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" strokecolor="#5b9bd5 [3204]" strokeweight="3pt">
+                    <v:stroke startarrow="oval" endarrow="oval" joinstyle="miter" endcap="round"/>
+                  </v:line>
+                  <v:line id="Straight Connector 63" o:spid="_x0000_s1032" style="position:absolute;visibility:visible;mso-wrap-style:square" from="11256,2059" to="22732,2059" o:connectortype="straight" o:gfxdata="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" strokecolor="#5b9bd5 [3204]" strokeweight="3pt">
+                    <v:stroke startarrow="oval" endarrow="oval" joinstyle="miter" endcap="round"/>
+                  </v:line>
+                </v:group>
+                <v:group id="Group 34" o:spid="_x0000_s1033" style="position:absolute;width:22732;height:4152" coordorigin=",-1333" coordsize="22732,4152" o:gfxdata="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">
+                  <v:line id="Straight Connector 35" o:spid="_x0000_s1034" style="position:absolute;visibility:visible;mso-wrap-style:square" from="0,2819" to="8953,2819" o:connectortype="straight" o:gfxdata="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" strokecolor="#ed7d31 [3205]" strokeweight="3pt">
+                    <v:stroke startarrow="oval" endarrow="oval" joinstyle="miter" endcap="round"/>
+                  </v:line>
+                  <v:line id="Straight Connector 36" o:spid="_x0000_s1035" style="position:absolute;visibility:visible;mso-wrap-style:square" from="13716,2819" to="22669,2819" o:connectortype="straight" o:gfxdata="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" strokecolor="#ed7d31 [3205]" strokeweight="3pt">
+                    <v:stroke startarrow="oval" endarrow="oval" joinstyle="miter" endcap="round"/>
+                  </v:line>
+                  <v:line id="Straight Connector 39" o:spid="_x0000_s1036" style="position:absolute;visibility:visible;mso-wrap-style:square" from="8953,2819" to="13716,2819" o:connectortype="straight" o:gfxdata="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" strokecolor="#ed7d31 [3205]" strokeweight="3pt">
+                    <v:stroke startarrow="oval" endarrow="oval" joinstyle="miter" endcap="round"/>
+                  </v:line>
+                  <v:line id="Straight Connector 40" o:spid="_x0000_s1037" style="position:absolute;flip:y;visibility:visible;mso-wrap-style:square" from="0,-1333" to="0,2819" o:connectortype="straight" o:gfxdata="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" strokeweight="3pt">
+                    <v:stroke startarrow="oval" endarrow="oval" joinstyle="miter" endcap="round"/>
+                  </v:line>
+                  <v:line id="Straight Connector 41" o:spid="_x0000_s1038" style="position:absolute;flip:x y;visibility:visible;mso-wrap-style:square" from="0,-1333" to="8953,2819" o:connectortype="straight" o:gfxdata="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" strokeweight="3pt">
+                    <v:stroke startarrow="oval" endarrow="oval" joinstyle="miter" endcap="round"/>
+                  </v:line>
+                  <v:line id="Straight Connector 42" o:spid="_x0000_s1039" style="position:absolute;flip:y;visibility:visible;mso-wrap-style:square" from="8953,-1333" to="8953,2819" o:connectortype="straight" o:gfxdata="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" strokeweight="3pt">
+                    <v:stroke startarrow="oval" endarrow="oval" joinstyle="miter" endcap="round"/>
+                  </v:line>
+                  <v:line id="Straight Connector 43" o:spid="_x0000_s1040" style="position:absolute;flip:x y;visibility:visible;mso-wrap-style:square" from="9009,-1272" to="13674,2814" o:connectortype="straight" o:gfxdata="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" strokeweight="3pt">
+                    <v:stroke startarrow="oval" endarrow="oval" joinstyle="miter" endcap="round"/>
+                  </v:line>
+                  <v:line id="Straight Connector 44" o:spid="_x0000_s1041" style="position:absolute;flip:y;visibility:visible;mso-wrap-style:square" from="13677,-1333" to="13677,2819" o:connectortype="straight" o:gfxdata="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" strokeweight="3pt">
+                    <v:stroke startarrow="oval" endarrow="oval" joinstyle="miter" endcap="round"/>
+                  </v:line>
+                  <v:line id="Straight Connector 45" o:spid="_x0000_s1042" style="position:absolute;flip:x y;visibility:visible;mso-wrap-style:square" from="13708,-1333" to="22663,2814" o:connectortype="straight" o:gfxdata="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" strokeweight="3pt">
+                    <v:stroke startarrow="oval" endarrow="oval" joinstyle="miter" endcap="round"/>
+                  </v:line>
+                  <v:line id="Straight Connector 46" o:spid="_x0000_s1043" style="position:absolute;flip:y;visibility:visible;mso-wrap-style:square" from="22732,-1333" to="22732,2819" o:connectortype="straight" o:gfxdata="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" strokeweight="3pt">
+                    <v:stroke startarrow="oval" endarrow="oval" joinstyle="miter" endcap="round"/>
+                  </v:line>
+                </v:group>
+              </v:group>
+            </w:pict>
+          </mc:Fallback>
+        </mc:AlternateContent>
+      </w:r>
+      <w:r>
+        <w:rPr>
+          <w:noProof/>
+        </w:rPr>
+        <mc:AlternateContent>
+          <mc:Choice Requires="wpg">
+            <w:drawing>
+              <wp:anchor distT="0" distB="0" distL="114300" distR="114300" simplePos="0" relativeHeight="251744256" behindDoc="0" locked="0" layoutInCell="1" allowOverlap="1" wp14:anchorId="14FBF268" wp14:editId="208F332F">
                 <wp:simplePos x="0" y="0"/>
                 <wp:positionH relativeFrom="column">
                   <wp:posOffset>2955197</wp:posOffset>
@@ -685,7 +1921,6 @@
           </mc:Fallback>
         </mc:AlternateContent>
       </w:r>
-      <w:bookmarkEnd w:id="0"/>
       <w:r>
         <w:rPr>
           <w:noProof/>
@@ -693,7 +1928,7 @@
         <mc:AlternateContent>
           <mc:Choice Requires="wpg">
             <w:drawing>
-              <wp:anchor distT="0" distB="0" distL="114300" distR="114300" simplePos="0" relativeHeight="251730944" behindDoc="0" locked="0" layoutInCell="1" allowOverlap="1" wp14:anchorId="642C9610" wp14:editId="1D85D2A2">
+              <wp:anchor distT="0" distB="0" distL="114300" distR="114300" simplePos="0" relativeHeight="251730944" behindDoc="0" locked="0" layoutInCell="1" allowOverlap="1" wp14:anchorId="30AB5CC7" wp14:editId="39131BCE">
                 <wp:simplePos x="0" y="0"/>
                 <wp:positionH relativeFrom="column">
                   <wp:posOffset>2967951</wp:posOffset>
@@ -1146,7 +2381,7 @@
         <mc:AlternateContent>
           <mc:Choice Requires="wpg">
             <w:drawing>
-              <wp:anchor distT="0" distB="0" distL="114300" distR="114300" simplePos="0" relativeHeight="251708416" behindDoc="0" locked="0" layoutInCell="1" allowOverlap="1" wp14:anchorId="7B21A08A" wp14:editId="5418BA41">
+              <wp:anchor distT="0" distB="0" distL="114300" distR="114300" simplePos="0" relativeHeight="251708416" behindDoc="0" locked="0" layoutInCell="1" allowOverlap="1" wp14:anchorId="2D1E7BB0" wp14:editId="057BDE37">
                 <wp:simplePos x="0" y="0"/>
                 <wp:positionH relativeFrom="column">
                   <wp:posOffset>2970266</wp:posOffset>
@@ -1493,7 +2728,7 @@
         <mc:AlternateContent>
           <mc:Choice Requires="wpg">
             <w:drawing>
-              <wp:anchor distT="0" distB="0" distL="114300" distR="114300" simplePos="0" relativeHeight="251685888" behindDoc="0" locked="0" layoutInCell="1" allowOverlap="1" wp14:anchorId="1DCC3B79" wp14:editId="3F1259B6">
+              <wp:anchor distT="0" distB="0" distL="114300" distR="114300" simplePos="0" relativeHeight="251685888" behindDoc="0" locked="0" layoutInCell="1" allowOverlap="1" wp14:anchorId="7C089E32" wp14:editId="71A9E989">
                 <wp:simplePos x="0" y="0"/>
                 <wp:positionH relativeFrom="column">
                   <wp:posOffset>2970266</wp:posOffset>
@@ -1712,7 +2947,7 @@
           </mc:Choice>
           <mc:Fallback>
             <w:pict>
-              <v:group w14:anchorId="4088991D" id="Group 215" o:spid="_x0000_s1026" style="position:absolute;margin-left:233.9pt;margin-top:173.15pt;width:70.7pt;height:39.3pt;z-index:251685888;mso-width-relative:margin;mso-height-relative:margin" coordsize="8980,4993" o:gfxdata="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">
+              <v:group w14:anchorId="60D6B42D" id="Group 215" o:spid="_x0000_s1026" style="position:absolute;margin-left:233.9pt;margin-top:173.15pt;width:70.7pt;height:39.3pt;z-index:251685888;mso-width-relative:margin;mso-height-relative:margin" coordsize="8980,4993" o:gfxdata="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">
                 <v:line id="Straight Connector 37" o:spid="_x0000_s1027" style="position:absolute;visibility:visible;mso-wrap-style:square" from="30,61" to="8980,61" o:connectortype="straight" o:gfxdata="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" strokecolor="#5b9bd5 [3204]" strokeweight="3pt">
                   <v:stroke startarrow="oval" endarrow="oval" joinstyle="miter" endcap="round"/>
                 </v:line>
@@ -1728,727 +2963,6 @@
                 <v:line id="Straight Connector 59" o:spid="_x0000_s1031" style="position:absolute;flip:x;visibility:visible;mso-wrap-style:square" from="0,61" to="8936,4993" o:connectortype="straight" o:gfxdata="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" strokecolor="#5b9bd5 [3204]" strokeweight="3pt">
                   <v:stroke joinstyle="miter" endcap="round"/>
                 </v:line>
-              </v:group>
-            </w:pict>
-          </mc:Fallback>
-        </mc:AlternateContent>
-      </w:r>
-      <w:r>
-        <w:rPr>
-          <w:noProof/>
-        </w:rPr>
-        <mc:AlternateContent>
-          <mc:Choice Requires="wpg">
-            <w:drawing>
-              <wp:anchor distT="0" distB="0" distL="114300" distR="114300" simplePos="0" relativeHeight="251643904" behindDoc="0" locked="0" layoutInCell="1" allowOverlap="1" wp14:anchorId="04BEC565" wp14:editId="25A75DA7">
-                <wp:simplePos x="0" y="0"/>
-                <wp:positionH relativeFrom="column">
-                  <wp:posOffset>130629</wp:posOffset>
-                </wp:positionH>
-                <wp:positionV relativeFrom="paragraph">
-                  <wp:posOffset>2199340</wp:posOffset>
-                </wp:positionV>
-                <wp:extent cx="2272665" cy="415290"/>
-                <wp:effectExtent l="57150" t="57150" r="70485" b="60960"/>
-                <wp:wrapNone/>
-                <wp:docPr id="30" name="Group 30"/>
-                <wp:cNvGraphicFramePr/>
-                <a:graphic xmlns:a="http://schemas.openxmlformats.org/drawingml/2006/main">
-                  <a:graphicData uri="http://schemas.microsoft.com/office/word/2010/wordprocessingGroup">
-                    <wpg:wgp>
-                      <wpg:cNvGrpSpPr/>
-                      <wpg:grpSpPr>
-                        <a:xfrm>
-                          <a:off x="0" y="0"/>
-                          <a:ext cx="2272665" cy="415290"/>
-                          <a:chOff x="0" y="0"/>
-                          <a:chExt cx="2273236" cy="415290"/>
-                        </a:xfrm>
-                      </wpg:grpSpPr>
-                      <wpg:grpSp>
-                        <wpg:cNvPr id="31" name="Group 31"/>
-                        <wpg:cNvGrpSpPr/>
-                        <wpg:grpSpPr>
-                          <a:xfrm>
-                            <a:off x="0" y="0"/>
-                            <a:ext cx="2273236" cy="205991"/>
-                            <a:chOff x="0" y="0"/>
-                            <a:chExt cx="2273236" cy="205991"/>
-                          </a:xfrm>
-                        </wpg:grpSpPr>
-                        <wps:wsp>
-                          <wps:cNvPr id="32" name="Straight Connector 32"/>
-                          <wps:cNvCnPr/>
-                          <wps:spPr>
-                            <a:xfrm>
-                              <a:off x="0" y="0"/>
-                              <a:ext cx="895350" cy="0"/>
-                            </a:xfrm>
-                            <a:prstGeom prst="line">
-                              <a:avLst/>
-                            </a:prstGeom>
-                            <a:ln w="38100" cap="rnd">
-                              <a:solidFill>
-                                <a:schemeClr val="accent6"/>
-                              </a:solidFill>
-                              <a:miter lim="800000"/>
-                              <a:headEnd type="oval"/>
-                              <a:tailEnd type="oval"/>
-                            </a:ln>
-                          </wps:spPr>
-                          <wps:style>
-                            <a:lnRef idx="1">
-                              <a:schemeClr val="accent1"/>
-                            </a:lnRef>
-                            <a:fillRef idx="0">
-                              <a:schemeClr val="accent1"/>
-                            </a:fillRef>
-                            <a:effectRef idx="0">
-                              <a:schemeClr val="accent1"/>
-                            </a:effectRef>
-                            <a:fontRef idx="minor">
-                              <a:schemeClr val="tx1"/>
-                            </a:fontRef>
-                          </wps:style>
-                          <wps:bodyPr/>
-                        </wps:wsp>
-                        <wps:wsp>
-                          <wps:cNvPr id="33" name="Straight Connector 33"/>
-                          <wps:cNvCnPr/>
-                          <wps:spPr>
-                            <a:xfrm>
-                              <a:off x="1371255" y="0"/>
-                              <a:ext cx="901410" cy="0"/>
-                            </a:xfrm>
-                            <a:prstGeom prst="line">
-                              <a:avLst/>
-                            </a:prstGeom>
-                            <a:ln w="38100" cap="rnd">
-                              <a:solidFill>
-                                <a:schemeClr val="accent6"/>
-                              </a:solidFill>
-                              <a:miter lim="800000"/>
-                              <a:headEnd type="oval"/>
-                              <a:tailEnd type="oval"/>
-                            </a:ln>
-                          </wps:spPr>
-                          <wps:style>
-                            <a:lnRef idx="1">
-                              <a:schemeClr val="accent1"/>
-                            </a:lnRef>
-                            <a:fillRef idx="0">
-                              <a:schemeClr val="accent1"/>
-                            </a:fillRef>
-                            <a:effectRef idx="0">
-                              <a:schemeClr val="accent1"/>
-                            </a:effectRef>
-                            <a:fontRef idx="minor">
-                              <a:schemeClr val="tx1"/>
-                            </a:fontRef>
-                          </wps:style>
-                          <wps:bodyPr/>
-                        </wps:wsp>
-                        <wps:wsp>
-                          <wps:cNvPr id="38" name="Straight Connector 38"/>
-                          <wps:cNvCnPr/>
-                          <wps:spPr>
-                            <a:xfrm>
-                              <a:off x="895350" y="0"/>
-                              <a:ext cx="476250" cy="0"/>
-                            </a:xfrm>
-                            <a:prstGeom prst="line">
-                              <a:avLst/>
-                            </a:prstGeom>
-                            <a:ln w="38100" cap="rnd">
-                              <a:solidFill>
-                                <a:schemeClr val="accent6"/>
-                              </a:solidFill>
-                              <a:miter lim="800000"/>
-                              <a:headEnd type="oval"/>
-                              <a:tailEnd type="oval"/>
-                            </a:ln>
-                          </wps:spPr>
-                          <wps:style>
-                            <a:lnRef idx="1">
-                              <a:schemeClr val="accent1"/>
-                            </a:lnRef>
-                            <a:fillRef idx="0">
-                              <a:schemeClr val="accent1"/>
-                            </a:fillRef>
-                            <a:effectRef idx="0">
-                              <a:schemeClr val="accent1"/>
-                            </a:effectRef>
-                            <a:fontRef idx="minor">
-                              <a:schemeClr val="tx1"/>
-                            </a:fontRef>
-                          </wps:style>
-                          <wps:bodyPr/>
-                        </wps:wsp>
-                        <wps:wsp>
-                          <wps:cNvPr id="62" name="Straight Connector 62"/>
-                          <wps:cNvCnPr/>
-                          <wps:spPr>
-                            <a:xfrm>
-                              <a:off x="0" y="205991"/>
-                              <a:ext cx="1120673" cy="0"/>
-                            </a:xfrm>
-                            <a:prstGeom prst="line">
-                              <a:avLst/>
-                            </a:prstGeom>
-                            <a:ln w="38100" cap="rnd">
-                              <a:solidFill>
-                                <a:schemeClr val="accent1"/>
-                              </a:solidFill>
-                              <a:miter lim="800000"/>
-                              <a:headEnd type="oval"/>
-                              <a:tailEnd type="oval"/>
-                            </a:ln>
-                          </wps:spPr>
-                          <wps:style>
-                            <a:lnRef idx="1">
-                              <a:schemeClr val="accent1"/>
-                            </a:lnRef>
-                            <a:fillRef idx="0">
-                              <a:schemeClr val="accent1"/>
-                            </a:fillRef>
-                            <a:effectRef idx="0">
-                              <a:schemeClr val="accent1"/>
-                            </a:effectRef>
-                            <a:fontRef idx="minor">
-                              <a:schemeClr val="tx1"/>
-                            </a:fontRef>
-                          </wps:style>
-                          <wps:bodyPr/>
-                        </wps:wsp>
-                        <wps:wsp>
-                          <wps:cNvPr id="63" name="Straight Connector 63"/>
-                          <wps:cNvCnPr/>
-                          <wps:spPr>
-                            <a:xfrm>
-                              <a:off x="1125698" y="205990"/>
-                              <a:ext cx="1147538" cy="0"/>
-                            </a:xfrm>
-                            <a:prstGeom prst="line">
-                              <a:avLst/>
-                            </a:prstGeom>
-                            <a:ln w="38100" cap="rnd">
-                              <a:solidFill>
-                                <a:schemeClr val="accent1"/>
-                              </a:solidFill>
-                              <a:miter lim="800000"/>
-                              <a:headEnd type="oval"/>
-                              <a:tailEnd type="oval"/>
-                            </a:ln>
-                          </wps:spPr>
-                          <wps:style>
-                            <a:lnRef idx="1">
-                              <a:schemeClr val="accent1"/>
-                            </a:lnRef>
-                            <a:fillRef idx="0">
-                              <a:schemeClr val="accent1"/>
-                            </a:fillRef>
-                            <a:effectRef idx="0">
-                              <a:schemeClr val="accent1"/>
-                            </a:effectRef>
-                            <a:fontRef idx="minor">
-                              <a:schemeClr val="tx1"/>
-                            </a:fontRef>
-                          </wps:style>
-                          <wps:bodyPr/>
-                        </wps:wsp>
-                      </wpg:grpSp>
-                      <wpg:grpSp>
-                        <wpg:cNvPr id="34" name="Group 34"/>
-                        <wpg:cNvGrpSpPr/>
-                        <wpg:grpSpPr>
-                          <a:xfrm>
-                            <a:off x="0" y="0"/>
-                            <a:ext cx="2273236" cy="415290"/>
-                            <a:chOff x="0" y="-133350"/>
-                            <a:chExt cx="2273236" cy="415290"/>
-                          </a:xfrm>
-                        </wpg:grpSpPr>
-                        <wps:wsp>
-                          <wps:cNvPr id="35" name="Straight Connector 35"/>
-                          <wps:cNvCnPr/>
-                          <wps:spPr>
-                            <a:xfrm>
-                              <a:off x="0" y="281940"/>
-                              <a:ext cx="895350" cy="0"/>
-                            </a:xfrm>
-                            <a:prstGeom prst="line">
-                              <a:avLst/>
-                            </a:prstGeom>
-                            <a:ln w="38100" cap="rnd">
-                              <a:solidFill>
-                                <a:schemeClr val="accent2"/>
-                              </a:solidFill>
-                              <a:miter lim="800000"/>
-                              <a:headEnd type="oval"/>
-                              <a:tailEnd type="oval"/>
-                            </a:ln>
-                          </wps:spPr>
-                          <wps:style>
-                            <a:lnRef idx="1">
-                              <a:schemeClr val="accent1"/>
-                            </a:lnRef>
-                            <a:fillRef idx="0">
-                              <a:schemeClr val="accent1"/>
-                            </a:fillRef>
-                            <a:effectRef idx="0">
-                              <a:schemeClr val="accent1"/>
-                            </a:effectRef>
-                            <a:fontRef idx="minor">
-                              <a:schemeClr val="tx1"/>
-                            </a:fontRef>
-                          </wps:style>
-                          <wps:bodyPr/>
-                        </wps:wsp>
-                        <wps:wsp>
-                          <wps:cNvPr id="36" name="Straight Connector 36"/>
-                          <wps:cNvCnPr/>
-                          <wps:spPr>
-                            <a:xfrm>
-                              <a:off x="1371600" y="281940"/>
-                              <a:ext cx="895350" cy="0"/>
-                            </a:xfrm>
-                            <a:prstGeom prst="line">
-                              <a:avLst/>
-                            </a:prstGeom>
-                            <a:ln w="38100" cap="rnd">
-                              <a:solidFill>
-                                <a:schemeClr val="accent2"/>
-                              </a:solidFill>
-                              <a:miter lim="800000"/>
-                              <a:headEnd type="oval"/>
-                              <a:tailEnd type="oval"/>
-                            </a:ln>
-                          </wps:spPr>
-                          <wps:style>
-                            <a:lnRef idx="1">
-                              <a:schemeClr val="accent1"/>
-                            </a:lnRef>
-                            <a:fillRef idx="0">
-                              <a:schemeClr val="accent1"/>
-                            </a:fillRef>
-                            <a:effectRef idx="0">
-                              <a:schemeClr val="accent1"/>
-                            </a:effectRef>
-                            <a:fontRef idx="minor">
-                              <a:schemeClr val="tx1"/>
-                            </a:fontRef>
-                          </wps:style>
-                          <wps:bodyPr/>
-                        </wps:wsp>
-                        <wps:wsp>
-                          <wps:cNvPr id="39" name="Straight Connector 39"/>
-                          <wps:cNvCnPr/>
-                          <wps:spPr>
-                            <a:xfrm>
-                              <a:off x="895350" y="281940"/>
-                              <a:ext cx="476250" cy="0"/>
-                            </a:xfrm>
-                            <a:prstGeom prst="line">
-                              <a:avLst/>
-                            </a:prstGeom>
-                            <a:ln w="38100" cap="rnd">
-                              <a:solidFill>
-                                <a:schemeClr val="accent2"/>
-                              </a:solidFill>
-                              <a:miter lim="800000"/>
-                              <a:headEnd type="oval"/>
-                              <a:tailEnd type="oval"/>
-                            </a:ln>
-                          </wps:spPr>
-                          <wps:style>
-                            <a:lnRef idx="1">
-                              <a:schemeClr val="accent1"/>
-                            </a:lnRef>
-                            <a:fillRef idx="0">
-                              <a:schemeClr val="accent1"/>
-                            </a:fillRef>
-                            <a:effectRef idx="0">
-                              <a:schemeClr val="accent1"/>
-                            </a:effectRef>
-                            <a:fontRef idx="minor">
-                              <a:schemeClr val="tx1"/>
-                            </a:fontRef>
-                          </wps:style>
-                          <wps:bodyPr/>
-                        </wps:wsp>
-                        <wps:wsp>
-                          <wps:cNvPr id="40" name="Straight Connector 40"/>
-                          <wps:cNvCnPr/>
-                          <wps:spPr>
-                            <a:xfrm flipV="1">
-                              <a:off x="0" y="-133350"/>
-                              <a:ext cx="0" cy="415290"/>
-                            </a:xfrm>
-                            <a:prstGeom prst="line">
-                              <a:avLst/>
-                            </a:prstGeom>
-                            <a:ln w="38100" cap="rnd">
-                              <a:gradFill>
-                                <a:gsLst>
-                                  <a:gs pos="0">
-                                    <a:schemeClr val="accent2"/>
-                                  </a:gs>
-                                  <a:gs pos="100000">
-                                    <a:schemeClr val="accent6"/>
-                                  </a:gs>
-                                </a:gsLst>
-                                <a:lin ang="5400000" scaled="1"/>
-                              </a:gradFill>
-                              <a:miter lim="800000"/>
-                              <a:headEnd type="oval"/>
-                              <a:tailEnd type="oval"/>
-                            </a:ln>
-                          </wps:spPr>
-                          <wps:style>
-                            <a:lnRef idx="1">
-                              <a:schemeClr val="accent1"/>
-                            </a:lnRef>
-                            <a:fillRef idx="0">
-                              <a:schemeClr val="accent1"/>
-                            </a:fillRef>
-                            <a:effectRef idx="0">
-                              <a:schemeClr val="accent1"/>
-                            </a:effectRef>
-                            <a:fontRef idx="minor">
-                              <a:schemeClr val="tx1"/>
-                            </a:fontRef>
-                          </wps:style>
-                          <wps:bodyPr/>
-                        </wps:wsp>
-                        <wps:wsp>
-                          <wps:cNvPr id="41" name="Straight Connector 41"/>
-                          <wps:cNvCnPr/>
-                          <wps:spPr>
-                            <a:xfrm flipH="1">
-                              <a:off x="0" y="-133350"/>
-                              <a:ext cx="895350" cy="415290"/>
-                            </a:xfrm>
-                            <a:prstGeom prst="line">
-                              <a:avLst/>
-                            </a:prstGeom>
-                            <a:ln w="38100" cap="rnd">
-                              <a:gradFill>
-                                <a:gsLst>
-                                  <a:gs pos="100000">
-                                    <a:schemeClr val="accent2"/>
-                                  </a:gs>
-                                  <a:gs pos="0">
-                                    <a:schemeClr val="accent6"/>
-                                  </a:gs>
-                                </a:gsLst>
-                                <a:lin ang="5400000" scaled="1"/>
-                              </a:gradFill>
-                              <a:miter lim="800000"/>
-                              <a:headEnd type="oval"/>
-                              <a:tailEnd type="oval"/>
-                            </a:ln>
-                          </wps:spPr>
-                          <wps:style>
-                            <a:lnRef idx="1">
-                              <a:schemeClr val="accent1"/>
-                            </a:lnRef>
-                            <a:fillRef idx="0">
-                              <a:schemeClr val="accent1"/>
-                            </a:fillRef>
-                            <a:effectRef idx="0">
-                              <a:schemeClr val="accent1"/>
-                            </a:effectRef>
-                            <a:fontRef idx="minor">
-                              <a:schemeClr val="tx1"/>
-                            </a:fontRef>
-                          </wps:style>
-                          <wps:bodyPr/>
-                        </wps:wsp>
-                        <wps:wsp>
-                          <wps:cNvPr id="42" name="Straight Connector 42"/>
-                          <wps:cNvCnPr/>
-                          <wps:spPr>
-                            <a:xfrm flipV="1">
-                              <a:off x="895350" y="-133350"/>
-                              <a:ext cx="0" cy="415290"/>
-                            </a:xfrm>
-                            <a:prstGeom prst="line">
-                              <a:avLst/>
-                            </a:prstGeom>
-                            <a:ln w="38100" cap="rnd">
-                              <a:gradFill>
-                                <a:gsLst>
-                                  <a:gs pos="0">
-                                    <a:schemeClr val="accent2"/>
-                                  </a:gs>
-                                  <a:gs pos="100000">
-                                    <a:schemeClr val="accent6"/>
-                                  </a:gs>
-                                </a:gsLst>
-                                <a:lin ang="5400000" scaled="1"/>
-                              </a:gradFill>
-                              <a:miter lim="800000"/>
-                              <a:headEnd type="oval"/>
-                              <a:tailEnd type="oval"/>
-                            </a:ln>
-                          </wps:spPr>
-                          <wps:style>
-                            <a:lnRef idx="1">
-                              <a:schemeClr val="accent1"/>
-                            </a:lnRef>
-                            <a:fillRef idx="0">
-                              <a:schemeClr val="accent1"/>
-                            </a:fillRef>
-                            <a:effectRef idx="0">
-                              <a:schemeClr val="accent1"/>
-                            </a:effectRef>
-                            <a:fontRef idx="minor">
-                              <a:schemeClr val="tx1"/>
-                            </a:fontRef>
-                          </wps:style>
-                          <wps:bodyPr/>
-                        </wps:wsp>
-                        <wps:wsp>
-                          <wps:cNvPr id="43" name="Straight Connector 43"/>
-                          <wps:cNvCnPr/>
-                          <wps:spPr>
-                            <a:xfrm flipH="1">
-                              <a:off x="895350" y="-133350"/>
-                              <a:ext cx="472440" cy="415290"/>
-                            </a:xfrm>
-                            <a:prstGeom prst="line">
-                              <a:avLst/>
-                            </a:prstGeom>
-                            <a:ln w="38100" cap="rnd">
-                              <a:gradFill>
-                                <a:gsLst>
-                                  <a:gs pos="100000">
-                                    <a:schemeClr val="accent2"/>
-                                  </a:gs>
-                                  <a:gs pos="0">
-                                    <a:schemeClr val="accent6"/>
-                                  </a:gs>
-                                </a:gsLst>
-                                <a:lin ang="5400000" scaled="1"/>
-                              </a:gradFill>
-                              <a:miter lim="800000"/>
-                              <a:headEnd type="oval"/>
-                              <a:tailEnd type="oval"/>
-                            </a:ln>
-                          </wps:spPr>
-                          <wps:style>
-                            <a:lnRef idx="1">
-                              <a:schemeClr val="accent1"/>
-                            </a:lnRef>
-                            <a:fillRef idx="0">
-                              <a:schemeClr val="accent1"/>
-                            </a:fillRef>
-                            <a:effectRef idx="0">
-                              <a:schemeClr val="accent1"/>
-                            </a:effectRef>
-                            <a:fontRef idx="minor">
-                              <a:schemeClr val="tx1"/>
-                            </a:fontRef>
-                          </wps:style>
-                          <wps:bodyPr/>
-                        </wps:wsp>
-                        <wps:wsp>
-                          <wps:cNvPr id="44" name="Straight Connector 44"/>
-                          <wps:cNvCnPr/>
-                          <wps:spPr>
-                            <a:xfrm flipV="1">
-                              <a:off x="1367790" y="-133350"/>
-                              <a:ext cx="0" cy="415290"/>
-                            </a:xfrm>
-                            <a:prstGeom prst="line">
-                              <a:avLst/>
-                            </a:prstGeom>
-                            <a:ln w="38100" cap="rnd">
-                              <a:gradFill>
-                                <a:gsLst>
-                                  <a:gs pos="0">
-                                    <a:schemeClr val="accent2"/>
-                                  </a:gs>
-                                  <a:gs pos="100000">
-                                    <a:schemeClr val="accent6"/>
-                                  </a:gs>
-                                </a:gsLst>
-                                <a:lin ang="5400000" scaled="1"/>
-                              </a:gradFill>
-                              <a:miter lim="800000"/>
-                              <a:headEnd type="oval"/>
-                              <a:tailEnd type="oval"/>
-                            </a:ln>
-                          </wps:spPr>
-                          <wps:style>
-                            <a:lnRef idx="1">
-                              <a:schemeClr val="accent1"/>
-                            </a:lnRef>
-                            <a:fillRef idx="0">
-                              <a:schemeClr val="accent1"/>
-                            </a:fillRef>
-                            <a:effectRef idx="0">
-                              <a:schemeClr val="accent1"/>
-                            </a:effectRef>
-                            <a:fontRef idx="minor">
-                              <a:schemeClr val="tx1"/>
-                            </a:fontRef>
-                          </wps:style>
-                          <wps:bodyPr/>
-                        </wps:wsp>
-                        <wps:wsp>
-                          <wps:cNvPr id="45" name="Straight Connector 45"/>
-                          <wps:cNvCnPr/>
-                          <wps:spPr>
-                            <a:xfrm flipH="1">
-                              <a:off x="1367446" y="-133350"/>
-                              <a:ext cx="905220" cy="415290"/>
-                            </a:xfrm>
-                            <a:prstGeom prst="line">
-                              <a:avLst/>
-                            </a:prstGeom>
-                            <a:ln w="38100" cap="rnd">
-                              <a:gradFill>
-                                <a:gsLst>
-                                  <a:gs pos="100000">
-                                    <a:schemeClr val="accent2"/>
-                                  </a:gs>
-                                  <a:gs pos="0">
-                                    <a:schemeClr val="accent6"/>
-                                  </a:gs>
-                                </a:gsLst>
-                                <a:lin ang="5400000" scaled="1"/>
-                              </a:gradFill>
-                              <a:miter lim="800000"/>
-                              <a:headEnd type="oval"/>
-                              <a:tailEnd type="oval"/>
-                            </a:ln>
-                          </wps:spPr>
-                          <wps:style>
-                            <a:lnRef idx="1">
-                              <a:schemeClr val="accent1"/>
-                            </a:lnRef>
-                            <a:fillRef idx="0">
-                              <a:schemeClr val="accent1"/>
-                            </a:fillRef>
-                            <a:effectRef idx="0">
-                              <a:schemeClr val="accent1"/>
-                            </a:effectRef>
-                            <a:fontRef idx="minor">
-                              <a:schemeClr val="tx1"/>
-                            </a:fontRef>
-                          </wps:style>
-                          <wps:bodyPr/>
-                        </wps:wsp>
-                        <wps:wsp>
-                          <wps:cNvPr id="46" name="Straight Connector 46"/>
-                          <wps:cNvCnPr/>
-                          <wps:spPr>
-                            <a:xfrm flipV="1">
-                              <a:off x="2273236" y="-133350"/>
-                              <a:ext cx="0" cy="415290"/>
-                            </a:xfrm>
-                            <a:prstGeom prst="line">
-                              <a:avLst/>
-                            </a:prstGeom>
-                            <a:ln w="38100" cap="rnd">
-                              <a:gradFill>
-                                <a:gsLst>
-                                  <a:gs pos="0">
-                                    <a:schemeClr val="accent2"/>
-                                  </a:gs>
-                                  <a:gs pos="100000">
-                                    <a:schemeClr val="accent6"/>
-                                  </a:gs>
-                                </a:gsLst>
-                                <a:lin ang="5400000" scaled="1"/>
-                              </a:gradFill>
-                              <a:miter lim="800000"/>
-                              <a:headEnd type="oval"/>
-                              <a:tailEnd type="oval"/>
-                            </a:ln>
-                          </wps:spPr>
-                          <wps:style>
-                            <a:lnRef idx="1">
-                              <a:schemeClr val="accent1"/>
-                            </a:lnRef>
-                            <a:fillRef idx="0">
-                              <a:schemeClr val="accent1"/>
-                            </a:fillRef>
-                            <a:effectRef idx="0">
-                              <a:schemeClr val="accent1"/>
-                            </a:effectRef>
-                            <a:fontRef idx="minor">
-                              <a:schemeClr val="tx1"/>
-                            </a:fontRef>
-                          </wps:style>
-                          <wps:bodyPr/>
-                        </wps:wsp>
-                      </wpg:grpSp>
-                    </wpg:wgp>
-                  </a:graphicData>
-                </a:graphic>
-                <wp14:sizeRelH relativeFrom="margin">
-                  <wp14:pctWidth>0</wp14:pctWidth>
-                </wp14:sizeRelH>
-                <wp14:sizeRelV relativeFrom="margin">
-                  <wp14:pctHeight>0</wp14:pctHeight>
-                </wp14:sizeRelV>
-              </wp:anchor>
-            </w:drawing>
-          </mc:Choice>
-          <mc:Fallback>
-            <w:pict>
-              <v:group w14:anchorId="63F44D50" id="Group 30" o:spid="_x0000_s1026" style="position:absolute;margin-left:10.3pt;margin-top:173.2pt;width:178.95pt;height:32.7pt;z-index:251643904;mso-width-relative:margin;mso-height-relative:margin" coordsize="22732,4152" o:gfxdata="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">
-                <v:group id="Group 31" o:spid="_x0000_s1027" style="position:absolute;width:22732;height:2059" coordsize="22732,2059" o:gfxdata="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">
-                  <v:line id="Straight Connector 32" o:spid="_x0000_s1028" style="position:absolute;visibility:visible;mso-wrap-style:square" from="0,0" to="8953,0" o:connectortype="straight" o:gfxdata="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" strokecolor="#70ad47 [3209]" strokeweight="3pt">
-                    <v:stroke startarrow="oval" endarrow="oval" joinstyle="miter" endcap="round"/>
-                  </v:line>
-                  <v:line id="Straight Connector 33" o:spid="_x0000_s1029" style="position:absolute;visibility:visible;mso-wrap-style:square" from="13712,0" to="22726,0" o:connectortype="straight" o:gfxdata="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" strokecolor="#70ad47 [3209]" strokeweight="3pt">
-                    <v:stroke startarrow="oval" endarrow="oval" joinstyle="miter" endcap="round"/>
-                  </v:line>
-                  <v:line id="Straight Connector 38" o:spid="_x0000_s1030" style="position:absolute;visibility:visible;mso-wrap-style:square" from="8953,0" to="13716,0" o:connectortype="straight" o:gfxdata="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" strokecolor="#70ad47 [3209]" strokeweight="3pt">
-                    <v:stroke startarrow="oval" endarrow="oval" joinstyle="miter" endcap="round"/>
-                  </v:line>
-                  <v:line id="Straight Connector 62" o:spid="_x0000_s1031" style="position:absolute;visibility:visible;mso-wrap-style:square" from="0,2059" to="11206,2059" o:connectortype="straight" o:gfxdata="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" strokecolor="#5b9bd5 [3204]" strokeweight="3pt">
-                    <v:stroke startarrow="oval" endarrow="oval" joinstyle="miter" endcap="round"/>
-                  </v:line>
-                  <v:line id="Straight Connector 63" o:spid="_x0000_s1032" style="position:absolute;visibility:visible;mso-wrap-style:square" from="11256,2059" to="22732,2059" o:connectortype="straight" o:gfxdata="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" strokecolor="#5b9bd5 [3204]" strokeweight="3pt">
-                    <v:stroke startarrow="oval" endarrow="oval" joinstyle="miter" endcap="round"/>
-                  </v:line>
-                </v:group>
-                <v:group id="Group 34" o:spid="_x0000_s1033" style="position:absolute;width:22732;height:4152" coordorigin=",-1333" coordsize="22732,4152" o:gfxdata="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">
-                  <v:line id="Straight Connector 35" o:spid="_x0000_s1034" style="position:absolute;visibility:visible;mso-wrap-style:square" from="0,2819" to="8953,2819" o:connectortype="straight" o:gfxdata="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" strokecolor="#ed7d31 [3205]" strokeweight="3pt">
-                    <v:stroke startarrow="oval" endarrow="oval" joinstyle="miter" endcap="round"/>
-                  </v:line>
-                  <v:line id="Straight Connector 36" o:spid="_x0000_s1035" style="position:absolute;visibility:visible;mso-wrap-style:square" from="13716,2819" to="22669,2819" o:connectortype="straight" o:gfxdata="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" strokecolor="#ed7d31 [3205]" strokeweight="3pt">
-                    <v:stroke startarrow="oval" endarrow="oval" joinstyle="miter" endcap="round"/>
-                  </v:line>
-                  <v:line id="Straight Connector 39" o:spid="_x0000_s1036" style="position:absolute;visibility:visible;mso-wrap-style:square" from="8953,2819" to="13716,2819" o:connectortype="straight" o:gfxdata="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" strokecolor="#ed7d31 [3205]" strokeweight="3pt">
-                    <v:stroke startarrow="oval" endarrow="oval" joinstyle="miter" endcap="round"/>
-                  </v:line>
-                  <v:line id="Straight Connector 40" o:spid="_x0000_s1037" style="position:absolute;flip:y;visibility:visible;mso-wrap-style:square" from="0,-1333" to="0,2819" o:connectortype="straight" o:gfxdata="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" strokeweight="3pt">
-                    <v:stroke startarrow="oval" endarrow="oval" joinstyle="miter" endcap="round"/>
-                  </v:line>
-                  <v:line id="Straight Connector 41" o:spid="_x0000_s1038" style="position:absolute;flip:x;visibility:visible;mso-wrap-style:square" from="0,-1333" to="8953,2819" o:connectortype="straight" o:gfxdata="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" strokeweight="3pt">
-                    <v:stroke startarrow="oval" endarrow="oval" joinstyle="miter" endcap="round"/>
-                  </v:line>
-                  <v:line id="Straight Connector 42" o:spid="_x0000_s1039" style="position:absolute;flip:y;visibility:visible;mso-wrap-style:square" from="8953,-1333" to="8953,2819" o:connectortype="straight" o:gfxdata="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" strokeweight="3pt">
-                    <v:stroke startarrow="oval" endarrow="oval" joinstyle="miter" endcap="round"/>
-                  </v:line>
-                  <v:line id="Straight Connector 43" o:spid="_x0000_s1040" style="position:absolute;flip:x;visibility:visible;mso-wrap-style:square" from="8953,-1333" to="13677,2819" o:connectortype="straight" o:gfxdata="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" strokeweight="3pt">
-                    <v:stroke startarrow="oval" endarrow="oval" joinstyle="miter" endcap="round"/>
-                  </v:line>
-                  <v:line id="Straight Connector 44" o:spid="_x0000_s1041" style="position:absolute;flip:y;visibility:visible;mso-wrap-style:square" from="13677,-1333" to="13677,2819" o:connectortype="straight" o:gfxdata="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" strokeweight="3pt">
-                    <v:stroke startarrow="oval" endarrow="oval" joinstyle="miter" endcap="round"/>
-                  </v:line>
-                  <v:line id="Straight Connector 45" o:spid="_x0000_s1042" style="position:absolute;flip:x;visibility:visible;mso-wrap-style:square" from="13674,-1333" to="22726,2819" o:connectortype="straight" o:gfxdata="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" strokeweight="3pt">
-                    <v:stroke startarrow="oval" endarrow="oval" joinstyle="miter" endcap="round"/>
-                  </v:line>
-                  <v:line id="Straight Connector 46" o:spid="_x0000_s1043" style="position:absolute;flip:y;visibility:visible;mso-wrap-style:square" from="22732,-1333" to="22732,2819" o:connectortype="straight" o:gfxdata="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" strokeweight="3pt">
-                    <v:stroke startarrow="oval" endarrow="oval" joinstyle="miter" endcap="round"/>
-                  </v:line>
-                </v:group>
               </v:group>
             </w:pict>
           </mc:Fallback>

</xml_diff>